<commit_message>
create schedule cleaning file and update sim
</commit_message>
<xml_diff>
--- a/CFP Simulator Documentation.docx
+++ b/CFP Simulator Documentation.docx
@@ -12,281 +12,8 @@
     </w:p>
     <w:p/>
     <w:p>
-      <w:pPr>
-        <w:pStyle w:val="Heading1"/>
-      </w:pPr>
       <w:r>
-        <w:t>Changes to Data</w:t>
-      </w:r>
-    </w:p>
-    <w:p>
-      <w:pPr>
-        <w:pStyle w:val="ListParagraph"/>
-        <w:numPr>
-          <w:ilvl w:val="0"/>
-          <w:numId w:val="1"/>
-        </w:numPr>
-      </w:pPr>
-      <w:r>
-        <w:t xml:space="preserve">Added the following teams that were missing from the </w:t>
-      </w:r>
-      <w:r>
-        <w:t>El</w:t>
-      </w:r>
-      <w:r>
-        <w:t xml:space="preserve">o data with </w:t>
-      </w:r>
-      <w:r>
-        <w:t>El</w:t>
-      </w:r>
-      <w:r>
-        <w:t>o ratings of 750</w:t>
-      </w:r>
-      <w:r>
-        <w:t xml:space="preserve"> for all years</w:t>
-      </w:r>
-      <w:r>
-        <w:t>.</w:t>
-      </w:r>
-    </w:p>
-    <w:p>
-      <w:pPr>
-        <w:pStyle w:val="ListParagraph"/>
-        <w:numPr>
-          <w:ilvl w:val="1"/>
-          <w:numId w:val="1"/>
-        </w:numPr>
-      </w:pPr>
-      <w:r>
-        <w:t>Bryant</w:t>
-      </w:r>
-    </w:p>
-    <w:p>
-      <w:pPr>
-        <w:pStyle w:val="ListParagraph"/>
-        <w:numPr>
-          <w:ilvl w:val="1"/>
-          <w:numId w:val="1"/>
-        </w:numPr>
-      </w:pPr>
-      <w:r>
-        <w:t>Cal-San Luis Obispo</w:t>
-      </w:r>
-    </w:p>
-    <w:p>
-      <w:pPr>
-        <w:pStyle w:val="ListParagraph"/>
-        <w:numPr>
-          <w:ilvl w:val="1"/>
-          <w:numId w:val="1"/>
-        </w:numPr>
-      </w:pPr>
-      <w:r>
-        <w:t>Central Connecticut</w:t>
-      </w:r>
-    </w:p>
-    <w:p>
-      <w:pPr>
-        <w:pStyle w:val="ListParagraph"/>
-        <w:numPr>
-          <w:ilvl w:val="1"/>
-          <w:numId w:val="1"/>
-        </w:numPr>
-      </w:pPr>
-      <w:r>
-        <w:t>Columbia</w:t>
-      </w:r>
-    </w:p>
-    <w:p>
-      <w:pPr>
-        <w:pStyle w:val="ListParagraph"/>
-        <w:numPr>
-          <w:ilvl w:val="1"/>
-          <w:numId w:val="1"/>
-        </w:numPr>
-      </w:pPr>
-      <w:r>
-        <w:t>Dartmouth</w:t>
-      </w:r>
-    </w:p>
-    <w:p>
-      <w:pPr>
-        <w:pStyle w:val="ListParagraph"/>
-        <w:numPr>
-          <w:ilvl w:val="1"/>
-          <w:numId w:val="1"/>
-        </w:numPr>
-      </w:pPr>
-      <w:r>
-        <w:t>Davidson</w:t>
-      </w:r>
-    </w:p>
-    <w:p>
-      <w:pPr>
-        <w:pStyle w:val="ListParagraph"/>
-        <w:numPr>
-          <w:ilvl w:val="1"/>
-          <w:numId w:val="1"/>
-        </w:numPr>
-      </w:pPr>
-      <w:r>
-        <w:t>Dixie State</w:t>
-      </w:r>
-    </w:p>
-    <w:p>
-      <w:pPr>
-        <w:pStyle w:val="ListParagraph"/>
-        <w:numPr>
-          <w:ilvl w:val="1"/>
-          <w:numId w:val="1"/>
-        </w:numPr>
-      </w:pPr>
-      <w:r>
-        <w:t>East Tennessee State</w:t>
-      </w:r>
-    </w:p>
-    <w:p>
-      <w:pPr>
-        <w:pStyle w:val="ListParagraph"/>
-        <w:numPr>
-          <w:ilvl w:val="1"/>
-          <w:numId w:val="1"/>
-        </w:numPr>
-      </w:pPr>
-      <w:r>
-        <w:t>Grambling</w:t>
-      </w:r>
-    </w:p>
-    <w:p>
-      <w:pPr>
-        <w:pStyle w:val="ListParagraph"/>
-        <w:numPr>
-          <w:ilvl w:val="1"/>
-          <w:numId w:val="1"/>
-        </w:numPr>
-      </w:pPr>
-      <w:r>
-        <w:t>Holy Cross</w:t>
-      </w:r>
-    </w:p>
-    <w:p>
-      <w:pPr>
-        <w:pStyle w:val="ListParagraph"/>
-        <w:numPr>
-          <w:ilvl w:val="1"/>
-          <w:numId w:val="1"/>
-        </w:numPr>
-      </w:pPr>
-      <w:r>
-        <w:t>Kennesaw State</w:t>
-      </w:r>
-    </w:p>
-    <w:p>
-      <w:pPr>
-        <w:pStyle w:val="ListParagraph"/>
-        <w:numPr>
-          <w:ilvl w:val="1"/>
-          <w:numId w:val="1"/>
-        </w:numPr>
-      </w:pPr>
-      <w:r>
-        <w:t>Long Island</w:t>
-      </w:r>
-    </w:p>
-    <w:p>
-      <w:pPr>
-        <w:pStyle w:val="ListParagraph"/>
-        <w:numPr>
-          <w:ilvl w:val="1"/>
-          <w:numId w:val="1"/>
-        </w:numPr>
-      </w:pPr>
-      <w:r>
-        <w:t>Marist</w:t>
-      </w:r>
-    </w:p>
-    <w:p>
-      <w:pPr>
-        <w:pStyle w:val="ListParagraph"/>
-        <w:numPr>
-          <w:ilvl w:val="1"/>
-          <w:numId w:val="1"/>
-        </w:numPr>
-      </w:pPr>
-      <w:r>
-        <w:t>North Alabama</w:t>
-      </w:r>
-    </w:p>
-    <w:p>
-      <w:pPr>
-        <w:pStyle w:val="ListParagraph"/>
-        <w:numPr>
-          <w:ilvl w:val="1"/>
-          <w:numId w:val="1"/>
-        </w:numPr>
-      </w:pPr>
-      <w:r>
-        <w:t>Saint Francis-NY</w:t>
-      </w:r>
-    </w:p>
-    <w:p>
-      <w:pPr>
-        <w:pStyle w:val="ListParagraph"/>
-        <w:numPr>
-          <w:ilvl w:val="0"/>
-          <w:numId w:val="1"/>
-        </w:numPr>
-      </w:pPr>
-      <w:r>
-        <w:t>Teams cannot have multiple games in the same week for the input schedule or an error will be thrown.</w:t>
-      </w:r>
-    </w:p>
-    <w:p>
-      <w:pPr>
-        <w:pStyle w:val="ListParagraph"/>
-        <w:numPr>
-          <w:ilvl w:val="1"/>
-          <w:numId w:val="1"/>
-        </w:numPr>
-      </w:pPr>
-      <w:r>
-        <w:t>Removed second game in a single week</w:t>
-      </w:r>
-      <w:r>
-        <w:t xml:space="preserve"> (Week 2)</w:t>
-      </w:r>
-      <w:r>
-        <w:t xml:space="preserve"> by Lafayette (vs Dartmouth) in mock 2026 schedule</w:t>
-      </w:r>
-      <w:r>
-        <w:t>.</w:t>
-      </w:r>
-    </w:p>
-    <w:p>
-      <w:pPr>
-        <w:pStyle w:val="ListParagraph"/>
-        <w:numPr>
-          <w:ilvl w:val="1"/>
-          <w:numId w:val="1"/>
-        </w:numPr>
-      </w:pPr>
-      <w:r>
-        <w:t xml:space="preserve">Removed </w:t>
-      </w:r>
-      <w:r>
-        <w:t xml:space="preserve">second game in a single week </w:t>
-      </w:r>
-      <w:r>
-        <w:t xml:space="preserve">(Week 4) </w:t>
-      </w:r>
-      <w:r>
-        <w:t xml:space="preserve">by Lafayette (vs </w:t>
-      </w:r>
-      <w:r>
-        <w:t>Wake Forest</w:t>
-      </w:r>
-      <w:r>
-        <w:t>) in mock 2026 schedule.</w:t>
+        <w:t>Documentation coming soon…</w:t>
       </w:r>
     </w:p>
     <w:sectPr>
@@ -297,6 +24,56 @@
     </w:sectPr>
   </w:body>
 </w:document>
+</file>
+
+<file path=word/endnotes.xml><?xml version="1.0" encoding="utf-8"?>
+<w:endnotes xmlns:wpc="http://schemas.microsoft.com/office/word/2010/wordprocessingCanvas" xmlns:cx="http://schemas.microsoft.com/office/drawing/2014/chartex" xmlns:cx1="http://schemas.microsoft.com/office/drawing/2015/9/8/chartex" xmlns:cx2="http://schemas.microsoft.com/office/drawing/2015/10/21/chartex" xmlns:cx3="http://schemas.microsoft.com/office/drawing/2016/5/9/chartex" xmlns:cx4="http://schemas.microsoft.com/office/drawing/2016/5/10/chartex" xmlns:cx5="http://schemas.microsoft.com/office/drawing/2016/5/11/chartex" xmlns:cx6="http://schemas.microsoft.com/office/drawing/2016/5/12/chartex" xmlns:cx7="http://schemas.microsoft.com/office/drawing/2016/5/13/chartex" xmlns:cx8="http://schemas.microsoft.com/office/drawing/2016/5/14/chartex" xmlns:mc="http://schemas.openxmlformats.org/markup-compatibility/2006" xmlns:aink="http://schemas.microsoft.com/office/drawing/2016/ink" xmlns:am3d="http://schemas.microsoft.com/office/drawing/2017/model3d" xmlns:o="urn:schemas-microsoft-com:office:office" xmlns:oel="http://schemas.microsoft.com/office/2019/extlst" xmlns:r="http://schemas.openxmlformats.org/officeDocument/2006/relationships" xmlns:m="http://schemas.openxmlformats.org/officeDocument/2006/math" xmlns:v="urn:schemas-microsoft-com:vml" xmlns:wp14="http://schemas.microsoft.com/office/word/2010/wordprocessingDrawing" xmlns:wp="http://schemas.openxmlformats.org/drawingml/2006/wordprocessingDrawing" xmlns:w10="urn:schemas-microsoft-com:office:word" xmlns:w="http://schemas.openxmlformats.org/wordprocessingml/2006/main" xmlns:w14="http://schemas.microsoft.com/office/word/2010/wordml" xmlns:w15="http://schemas.microsoft.com/office/word/2012/wordml" xmlns:w16cex="http://schemas.microsoft.com/office/word/2018/wordml/cex" xmlns:w16cid="http://schemas.microsoft.com/office/word/2016/wordml/cid" xmlns:w16="http://schemas.microsoft.com/office/word/2018/wordml" xmlns:w16sdtdh="http://schemas.microsoft.com/office/word/2020/wordml/sdtdatahash" xmlns:w16se="http://schemas.microsoft.com/office/word/2015/wordml/symex" xmlns:wpg="http://schemas.microsoft.com/office/word/2010/wordprocessingGroup" xmlns:wpi="http://schemas.microsoft.com/office/word/2010/wordprocessingInk" xmlns:wne="http://schemas.microsoft.com/office/word/2006/wordml" xmlns:wps="http://schemas.microsoft.com/office/word/2010/wordprocessingShape" mc:Ignorable="w14 w15 w16se w16cid w16 w16cex w16sdtdh wp14">
+  <w:endnote w:type="separator" w:id="-1">
+    <w:p>
+      <w:pPr>
+        <w:spacing w:after="0" w:line="240" w:lineRule="auto"/>
+      </w:pPr>
+      <w:r>
+        <w:separator/>
+      </w:r>
+    </w:p>
+  </w:endnote>
+  <w:endnote w:type="continuationSeparator" w:id="0">
+    <w:p>
+      <w:pPr>
+        <w:spacing w:after="0" w:line="240" w:lineRule="auto"/>
+      </w:pPr>
+      <w:r>
+        <w:continuationSeparator/>
+      </w:r>
+    </w:p>
+  </w:endnote>
+</w:endnotes>
+</file>
+
+<file path=word/footnotes.xml><?xml version="1.0" encoding="utf-8"?>
+<w:footnotes xmlns:wpc="http://schemas.microsoft.com/office/word/2010/wordprocessingCanvas" xmlns:cx="http://schemas.microsoft.com/office/drawing/2014/chartex" xmlns:cx1="http://schemas.microsoft.com/office/drawing/2015/9/8/chartex" xmlns:cx2="http://schemas.microsoft.com/office/drawing/2015/10/21/chartex" xmlns:cx3="http://schemas.microsoft.com/office/drawing/2016/5/9/chartex" xmlns:cx4="http://schemas.microsoft.com/office/drawing/2016/5/10/chartex" xmlns:cx5="http://schemas.microsoft.com/office/drawing/2016/5/11/chartex" xmlns:cx6="http://schemas.microsoft.com/office/drawing/2016/5/12/chartex" xmlns:cx7="http://schemas.microsoft.com/office/drawing/2016/5/13/chartex" xmlns:cx8="http://schemas.microsoft.com/office/drawing/2016/5/14/chartex" xmlns:mc="http://schemas.openxmlformats.org/markup-compatibility/2006" xmlns:aink="http://schemas.microsoft.com/office/drawing/2016/ink" xmlns:am3d="http://schemas.microsoft.com/office/drawing/2017/model3d" xmlns:o="urn:schemas-microsoft-com:office:office" xmlns:oel="http://schemas.microsoft.com/office/2019/extlst" xmlns:r="http://schemas.openxmlformats.org/officeDocument/2006/relationships" xmlns:m="http://schemas.openxmlformats.org/officeDocument/2006/math" xmlns:v="urn:schemas-microsoft-com:vml" xmlns:wp14="http://schemas.microsoft.com/office/word/2010/wordprocessingDrawing" xmlns:wp="http://schemas.openxmlformats.org/drawingml/2006/wordprocessingDrawing" xmlns:w10="urn:schemas-microsoft-com:office:word" xmlns:w="http://schemas.openxmlformats.org/wordprocessingml/2006/main" xmlns:w14="http://schemas.microsoft.com/office/word/2010/wordml" xmlns:w15="http://schemas.microsoft.com/office/word/2012/wordml" xmlns:w16cex="http://schemas.microsoft.com/office/word/2018/wordml/cex" xmlns:w16cid="http://schemas.microsoft.com/office/word/2016/wordml/cid" xmlns:w16="http://schemas.microsoft.com/office/word/2018/wordml" xmlns:w16sdtdh="http://schemas.microsoft.com/office/word/2020/wordml/sdtdatahash" xmlns:w16se="http://schemas.microsoft.com/office/word/2015/wordml/symex" xmlns:wpg="http://schemas.microsoft.com/office/word/2010/wordprocessingGroup" xmlns:wpi="http://schemas.microsoft.com/office/word/2010/wordprocessingInk" xmlns:wne="http://schemas.microsoft.com/office/word/2006/wordml" xmlns:wps="http://schemas.microsoft.com/office/word/2010/wordprocessingShape" mc:Ignorable="w14 w15 w16se w16cid w16 w16cex w16sdtdh wp14">
+  <w:footnote w:type="separator" w:id="-1">
+    <w:p>
+      <w:pPr>
+        <w:spacing w:after="0" w:line="240" w:lineRule="auto"/>
+      </w:pPr>
+      <w:r>
+        <w:separator/>
+      </w:r>
+    </w:p>
+  </w:footnote>
+  <w:footnote w:type="continuationSeparator" w:id="0">
+    <w:p>
+      <w:pPr>
+        <w:spacing w:after="0" w:line="240" w:lineRule="auto"/>
+      </w:pPr>
+      <w:r>
+        <w:continuationSeparator/>
+      </w:r>
+    </w:p>
+  </w:footnote>
+</w:footnotes>
 </file>
 
 <file path=word/numbering.xml><?xml version="1.0" encoding="utf-8"?>
@@ -968,6 +745,58 @@
       <w:contextualSpacing/>
     </w:pPr>
   </w:style>
+  <w:style w:type="paragraph" w:styleId="Header">
+    <w:name w:val="header"/>
+    <w:basedOn w:val="Normal"/>
+    <w:link w:val="HeaderChar"/>
+    <w:uiPriority w:val="99"/>
+    <w:unhideWhenUsed/>
+    <w:rsid w:val="00ED6AF0"/>
+    <w:pPr>
+      <w:tabs>
+        <w:tab w:val="center" w:pos="4680"/>
+        <w:tab w:val="right" w:pos="9360"/>
+      </w:tabs>
+      <w:spacing w:after="0" w:line="240" w:lineRule="auto"/>
+    </w:pPr>
+  </w:style>
+  <w:style w:type="character" w:customStyle="1" w:styleId="HeaderChar">
+    <w:name w:val="Header Char"/>
+    <w:basedOn w:val="DefaultParagraphFont"/>
+    <w:link w:val="Header"/>
+    <w:uiPriority w:val="99"/>
+    <w:rsid w:val="00ED6AF0"/>
+    <w:rPr>
+      <w:rFonts w:ascii="Times New Roman" w:hAnsi="Times New Roman"/>
+      <w:sz w:val="24"/>
+    </w:rPr>
+  </w:style>
+  <w:style w:type="paragraph" w:styleId="Footer">
+    <w:name w:val="footer"/>
+    <w:basedOn w:val="Normal"/>
+    <w:link w:val="FooterChar"/>
+    <w:uiPriority w:val="99"/>
+    <w:unhideWhenUsed/>
+    <w:rsid w:val="00ED6AF0"/>
+    <w:pPr>
+      <w:tabs>
+        <w:tab w:val="center" w:pos="4680"/>
+        <w:tab w:val="right" w:pos="9360"/>
+      </w:tabs>
+      <w:spacing w:after="0" w:line="240" w:lineRule="auto"/>
+    </w:pPr>
+  </w:style>
+  <w:style w:type="character" w:customStyle="1" w:styleId="FooterChar">
+    <w:name w:val="Footer Char"/>
+    <w:basedOn w:val="DefaultParagraphFont"/>
+    <w:link w:val="Footer"/>
+    <w:uiPriority w:val="99"/>
+    <w:rsid w:val="00ED6AF0"/>
+    <w:rPr>
+      <w:rFonts w:ascii="Times New Roman" w:hAnsi="Times New Roman"/>
+      <w:sz w:val="24"/>
+    </w:rPr>
+  </w:style>
 </w:styles>
 </file>
 

</xml_diff>

<commit_message>
Add EOS adjustments for past elo changes
</commit_message>
<xml_diff>
--- a/CFP Simulator Documentation.docx
+++ b/CFP Simulator Documentation.docx
@@ -12,8 +12,232 @@
     </w:p>
     <w:p/>
     <w:p>
-      <w:r>
-        <w:t>Documentation coming soon…</w:t>
+      <w:pPr>
+        <w:pStyle w:val="Heading1"/>
+      </w:pPr>
+      <w:r>
+        <w:t>Cleaning Schedule Process</w:t>
+      </w:r>
+    </w:p>
+    <w:p>
+      <w:pPr>
+        <w:pStyle w:val="ListParagraph"/>
+        <w:numPr>
+          <w:ilvl w:val="0"/>
+          <w:numId w:val="2"/>
+        </w:numPr>
+      </w:pPr>
+      <w:r>
+        <w:t xml:space="preserve">Navigate to the </w:t>
+      </w:r>
+      <w:r>
+        <w:t>College Football page on Sports Reference</w:t>
+      </w:r>
+    </w:p>
+    <w:p>
+      <w:pPr>
+        <w:pStyle w:val="ListParagraph"/>
+        <w:numPr>
+          <w:ilvl w:val="1"/>
+          <w:numId w:val="2"/>
+        </w:numPr>
+      </w:pPr>
+      <w:hyperlink r:id="rId7" w:history="1">
+        <w:r>
+          <w:rPr>
+            <w:rStyle w:val="Hyperlink"/>
+          </w:rPr>
+          <w:t>https://www.sports-reference.com/cfb/</w:t>
+        </w:r>
+      </w:hyperlink>
+      <w:r>
+        <w:t xml:space="preserve"> </w:t>
+      </w:r>
+    </w:p>
+    <w:p>
+      <w:pPr>
+        <w:pStyle w:val="ListParagraph"/>
+        <w:numPr>
+          <w:ilvl w:val="0"/>
+          <w:numId w:val="2"/>
+        </w:numPr>
+      </w:pPr>
+      <w:r>
+        <w:t xml:space="preserve">Open “Years” and the “Schedule &amp; Results” page for the </w:t>
+      </w:r>
+      <w:r>
+        <w:t>year of interest</w:t>
+      </w:r>
+    </w:p>
+    <w:p>
+      <w:pPr>
+        <w:pStyle w:val="ListParagraph"/>
+        <w:numPr>
+          <w:ilvl w:val="0"/>
+          <w:numId w:val="2"/>
+        </w:numPr>
+      </w:pPr>
+      <w:r>
+        <w:t>Download the CSV</w:t>
+      </w:r>
+    </w:p>
+    <w:p>
+      <w:pPr>
+        <w:pStyle w:val="ListParagraph"/>
+        <w:numPr>
+          <w:ilvl w:val="1"/>
+          <w:numId w:val="2"/>
+        </w:numPr>
+      </w:pPr>
+      <w:r>
+        <w:t>Share &amp; Export</w:t>
+      </w:r>
+      <w:r>
+        <w:t xml:space="preserve"> </w:t>
+      </w:r>
+      <w:r>
+        <w:t>–</w:t>
+      </w:r>
+      <w:r>
+        <w:t xml:space="preserve"> </w:t>
+      </w:r>
+      <w:r>
+        <w:t>Modify, Export, &amp; Share Table</w:t>
+      </w:r>
+    </w:p>
+    <w:p>
+      <w:pPr>
+        <w:pStyle w:val="ListParagraph"/>
+        <w:numPr>
+          <w:ilvl w:val="1"/>
+          <w:numId w:val="2"/>
+        </w:numPr>
+      </w:pPr>
+      <w:r>
+        <w:t xml:space="preserve">Click “Comma separated” </w:t>
+      </w:r>
+      <w:r>
+        <w:t>among the red text options</w:t>
+      </w:r>
+    </w:p>
+    <w:p>
+      <w:pPr>
+        <w:pStyle w:val="ListParagraph"/>
+        <w:numPr>
+          <w:ilvl w:val="1"/>
+          <w:numId w:val="2"/>
+        </w:numPr>
+      </w:pPr>
+      <w:r>
+        <w:t>Delete the header and footer text above the data</w:t>
+      </w:r>
+    </w:p>
+    <w:p>
+      <w:pPr>
+        <w:pStyle w:val="ListParagraph"/>
+        <w:numPr>
+          <w:ilvl w:val="1"/>
+          <w:numId w:val="2"/>
+        </w:numPr>
+      </w:pPr>
+      <w:r>
+        <w:t>Open Notepad or another text application</w:t>
+      </w:r>
+    </w:p>
+    <w:p>
+      <w:pPr>
+        <w:pStyle w:val="ListParagraph"/>
+        <w:numPr>
+          <w:ilvl w:val="1"/>
+          <w:numId w:val="2"/>
+        </w:numPr>
+      </w:pPr>
+      <w:r>
+        <w:t xml:space="preserve">Paste the CSV data into the Notepad and </w:t>
+      </w:r>
+      <w:r>
+        <w:t>save the file</w:t>
+      </w:r>
+    </w:p>
+    <w:p>
+      <w:pPr>
+        <w:pStyle w:val="ListParagraph"/>
+        <w:numPr>
+          <w:ilvl w:val="2"/>
+          <w:numId w:val="2"/>
+        </w:numPr>
+      </w:pPr>
+      <w:r>
+        <w:t>Save as type: “All Files”</w:t>
+      </w:r>
+    </w:p>
+    <w:p>
+      <w:pPr>
+        <w:pStyle w:val="ListParagraph"/>
+        <w:numPr>
+          <w:ilvl w:val="2"/>
+          <w:numId w:val="2"/>
+        </w:numPr>
+      </w:pPr>
+      <w:r>
+        <w:t>Type your preferred file name, end it with “.csv”, and save it to the “</w:t>
+      </w:r>
+      <w:r>
+        <w:t>Input Data/</w:t>
+      </w:r>
+      <w:r>
+        <w:t>Update Elo” folder</w:t>
+      </w:r>
+    </w:p>
+    <w:p>
+      <w:pPr>
+        <w:pStyle w:val="ListParagraph"/>
+        <w:numPr>
+          <w:ilvl w:val="0"/>
+          <w:numId w:val="2"/>
+        </w:numPr>
+      </w:pPr>
+      <w:r>
+        <w:t>Run the “clean_schedule.py” Python file</w:t>
+      </w:r>
+    </w:p>
+    <w:p>
+      <w:pPr>
+        <w:pStyle w:val="ListParagraph"/>
+        <w:numPr>
+          <w:ilvl w:val="1"/>
+          <w:numId w:val="2"/>
+        </w:numPr>
+      </w:pPr>
+      <w:r>
+        <w:t>Set the proper input variables</w:t>
+      </w:r>
+    </w:p>
+    <w:p>
+      <w:pPr>
+        <w:pStyle w:val="ListParagraph"/>
+        <w:numPr>
+          <w:ilvl w:val="2"/>
+          <w:numId w:val="2"/>
+        </w:numPr>
+      </w:pPr>
+      <w:r>
+        <w:t>SCHEDULE should have the schedule path</w:t>
+      </w:r>
+    </w:p>
+    <w:p>
+      <w:pPr>
+        <w:pStyle w:val="ListParagraph"/>
+        <w:numPr>
+          <w:ilvl w:val="2"/>
+          <w:numId w:val="2"/>
+        </w:numPr>
+      </w:pPr>
+      <w:r>
+        <w:t>PAST should be “True” if this is a past schedule with full scores</w:t>
+      </w:r>
+      <w:r>
+        <w:t xml:space="preserve"> that you want to use to adjust Elo’s and “False” if this is a present schedule you want blank to run through the simulator</w:t>
       </w:r>
     </w:p>
     <w:sectPr>
@@ -191,8 +415,97 @@
       </w:rPr>
     </w:lvl>
   </w:abstractNum>
+  <w:abstractNum w:abstractNumId="1" w15:restartNumberingAfterBreak="0">
+    <w:nsid w:val="68B4199A"/>
+    <w:multiLevelType w:val="hybridMultilevel"/>
+    <w:tmpl w:val="D2464334"/>
+    <w:lvl w:ilvl="0" w:tplc="0409000F">
+      <w:start w:val="1"/>
+      <w:numFmt w:val="decimal"/>
+      <w:lvlText w:val="%1."/>
+      <w:lvlJc w:val="left"/>
+      <w:pPr>
+        <w:ind w:left="720" w:hanging="360"/>
+      </w:pPr>
+    </w:lvl>
+    <w:lvl w:ilvl="1" w:tplc="04090019">
+      <w:start w:val="1"/>
+      <w:numFmt w:val="lowerLetter"/>
+      <w:lvlText w:val="%2."/>
+      <w:lvlJc w:val="left"/>
+      <w:pPr>
+        <w:ind w:left="1440" w:hanging="360"/>
+      </w:pPr>
+    </w:lvl>
+    <w:lvl w:ilvl="2" w:tplc="0409001B">
+      <w:start w:val="1"/>
+      <w:numFmt w:val="lowerRoman"/>
+      <w:lvlText w:val="%3."/>
+      <w:lvlJc w:val="right"/>
+      <w:pPr>
+        <w:ind w:left="2160" w:hanging="180"/>
+      </w:pPr>
+    </w:lvl>
+    <w:lvl w:ilvl="3" w:tplc="0409000F" w:tentative="1">
+      <w:start w:val="1"/>
+      <w:numFmt w:val="decimal"/>
+      <w:lvlText w:val="%4."/>
+      <w:lvlJc w:val="left"/>
+      <w:pPr>
+        <w:ind w:left="2880" w:hanging="360"/>
+      </w:pPr>
+    </w:lvl>
+    <w:lvl w:ilvl="4" w:tplc="04090019" w:tentative="1">
+      <w:start w:val="1"/>
+      <w:numFmt w:val="lowerLetter"/>
+      <w:lvlText w:val="%5."/>
+      <w:lvlJc w:val="left"/>
+      <w:pPr>
+        <w:ind w:left="3600" w:hanging="360"/>
+      </w:pPr>
+    </w:lvl>
+    <w:lvl w:ilvl="5" w:tplc="0409001B" w:tentative="1">
+      <w:start w:val="1"/>
+      <w:numFmt w:val="lowerRoman"/>
+      <w:lvlText w:val="%6."/>
+      <w:lvlJc w:val="right"/>
+      <w:pPr>
+        <w:ind w:left="4320" w:hanging="180"/>
+      </w:pPr>
+    </w:lvl>
+    <w:lvl w:ilvl="6" w:tplc="0409000F" w:tentative="1">
+      <w:start w:val="1"/>
+      <w:numFmt w:val="decimal"/>
+      <w:lvlText w:val="%7."/>
+      <w:lvlJc w:val="left"/>
+      <w:pPr>
+        <w:ind w:left="5040" w:hanging="360"/>
+      </w:pPr>
+    </w:lvl>
+    <w:lvl w:ilvl="7" w:tplc="04090019" w:tentative="1">
+      <w:start w:val="1"/>
+      <w:numFmt w:val="lowerLetter"/>
+      <w:lvlText w:val="%8."/>
+      <w:lvlJc w:val="left"/>
+      <w:pPr>
+        <w:ind w:left="5760" w:hanging="360"/>
+      </w:pPr>
+    </w:lvl>
+    <w:lvl w:ilvl="8" w:tplc="0409001B" w:tentative="1">
+      <w:start w:val="1"/>
+      <w:numFmt w:val="lowerRoman"/>
+      <w:lvlText w:val="%9."/>
+      <w:lvlJc w:val="right"/>
+      <w:pPr>
+        <w:ind w:left="6480" w:hanging="180"/>
+      </w:pPr>
+    </w:lvl>
+  </w:abstractNum>
   <w:num w:numId="1" w16cid:durableId="1121848635">
     <w:abstractNumId w:val="0"/>
+  </w:num>
+  <w:num w:numId="2" w16cid:durableId="489755971">
+    <w:abstractNumId w:val="1"/>
   </w:num>
 </w:numbering>
 </file>
@@ -797,6 +1110,39 @@
       <w:sz w:val="24"/>
     </w:rPr>
   </w:style>
+  <w:style w:type="character" w:styleId="Hyperlink">
+    <w:name w:val="Hyperlink"/>
+    <w:basedOn w:val="DefaultParagraphFont"/>
+    <w:uiPriority w:val="99"/>
+    <w:unhideWhenUsed/>
+    <w:rsid w:val="009E04C6"/>
+    <w:rPr>
+      <w:color w:val="0563C1" w:themeColor="hyperlink"/>
+      <w:u w:val="single"/>
+    </w:rPr>
+  </w:style>
+  <w:style w:type="character" w:styleId="UnresolvedMention">
+    <w:name w:val="Unresolved Mention"/>
+    <w:basedOn w:val="DefaultParagraphFont"/>
+    <w:uiPriority w:val="99"/>
+    <w:semiHidden/>
+    <w:unhideWhenUsed/>
+    <w:rsid w:val="009E04C6"/>
+    <w:rPr>
+      <w:color w:val="605E5C"/>
+      <w:shd w:val="clear" w:color="auto" w:fill="E1DFDD"/>
+    </w:rPr>
+  </w:style>
+  <w:style w:type="character" w:styleId="PlaceholderText">
+    <w:name w:val="Placeholder Text"/>
+    <w:basedOn w:val="DefaultParagraphFont"/>
+    <w:uiPriority w:val="99"/>
+    <w:semiHidden/>
+    <w:rsid w:val="00F25783"/>
+    <w:rPr>
+      <w:color w:val="666666"/>
+    </w:rPr>
+  </w:style>
 </w:styles>
 </file>
 

</xml_diff>

<commit_message>
Create mid-season schedule capabilities
</commit_message>
<xml_diff>
--- a/CFP Simulator Documentation.docx
+++ b/CFP Simulator Documentation.docx
@@ -222,7 +222,16 @@
         </w:numPr>
       </w:pPr>
       <w:r>
-        <w:t>SCHEDULE should have the schedule path</w:t>
+        <w:t xml:space="preserve">SCHEDULE should have the </w:t>
+      </w:r>
+      <w:r>
+        <w:t xml:space="preserve">path of the </w:t>
+      </w:r>
+      <w:r>
+        <w:t xml:space="preserve">schedule </w:t>
+      </w:r>
+      <w:r>
+        <w:t>file within your computer</w:t>
       </w:r>
     </w:p>
     <w:p>
@@ -234,10 +243,88 @@
         </w:numPr>
       </w:pPr>
       <w:r>
-        <w:t>PAST should be “True” if this is a past schedule with full scores</w:t>
-      </w:r>
-      <w:r>
-        <w:t xml:space="preserve"> that you want to use to adjust Elo’s and “False” if this is a present schedule you want blank to run through the simulator</w:t>
+        <w:t xml:space="preserve">PAST should be </w:t>
+      </w:r>
+      <w:r>
+        <w:t>‘Past’, ‘New’, or ‘Current’</w:t>
+      </w:r>
+      <w:r>
+        <w:t xml:space="preserve"> within quotes</w:t>
+      </w:r>
+    </w:p>
+    <w:p>
+      <w:pPr>
+        <w:pStyle w:val="ListParagraph"/>
+        <w:numPr>
+          <w:ilvl w:val="3"/>
+          <w:numId w:val="2"/>
+        </w:numPr>
+      </w:pPr>
+      <w:r>
+        <w:t>“</w:t>
+      </w:r>
+      <w:r>
+        <w:t>Past</w:t>
+      </w:r>
+      <w:r>
+        <w:t>” if this is a past schedule with full scores</w:t>
+      </w:r>
+      <w:r>
+        <w:t xml:space="preserve"> that you want to use to adjust Elo’s</w:t>
+      </w:r>
+    </w:p>
+    <w:p>
+      <w:pPr>
+        <w:pStyle w:val="ListParagraph"/>
+        <w:numPr>
+          <w:ilvl w:val="3"/>
+          <w:numId w:val="2"/>
+        </w:numPr>
+      </w:pPr>
+      <w:r>
+        <w:t>“</w:t>
+      </w:r>
+      <w:r>
+        <w:t>New</w:t>
+      </w:r>
+      <w:r>
+        <w:t xml:space="preserve">” if this is a </w:t>
+      </w:r>
+      <w:r>
+        <w:t>blank newly created</w:t>
+      </w:r>
+      <w:r>
+        <w:t xml:space="preserve"> schedule</w:t>
+      </w:r>
+      <w:r>
+        <w:t xml:space="preserve"> that</w:t>
+      </w:r>
+      <w:r>
+        <w:t xml:space="preserve"> you want blank to run through the simulator</w:t>
+      </w:r>
+    </w:p>
+    <w:p>
+      <w:pPr>
+        <w:pStyle w:val="ListParagraph"/>
+        <w:numPr>
+          <w:ilvl w:val="3"/>
+          <w:numId w:val="2"/>
+        </w:numPr>
+      </w:pPr>
+      <w:r>
+        <w:t>“Current” if it is part way through a season and you want</w:t>
+      </w:r>
+      <w:r>
+        <w:t xml:space="preserve"> to </w:t>
+      </w:r>
+      <w:r>
+        <w:t>take int</w:t>
+      </w:r>
+      <w:r>
+        <w:t>o</w:t>
+      </w:r>
+      <w:r>
+        <w:t xml:space="preserve"> account the games that have already run in the simulation</w:t>
       </w:r>
     </w:p>
     <w:sectPr>
@@ -446,7 +533,7 @@
         <w:ind w:left="2160" w:hanging="180"/>
       </w:pPr>
     </w:lvl>
-    <w:lvl w:ilvl="3" w:tplc="0409000F" w:tentative="1">
+    <w:lvl w:ilvl="3" w:tplc="0409000F">
       <w:start w:val="1"/>
       <w:numFmt w:val="decimal"/>
       <w:lvlText w:val="%4."/>

</xml_diff>

<commit_message>
Update weekly schedule and info
</commit_message>
<xml_diff>
--- a/CFP Simulator Documentation.docx
+++ b/CFP Simulator Documentation.docx
@@ -325,6 +325,331 @@
       </w:r>
       <w:r>
         <w:t xml:space="preserve"> account the games that have already run in the simulation</w:t>
+      </w:r>
+    </w:p>
+    <w:p>
+      <w:pPr>
+        <w:spacing w:line="259" w:lineRule="auto"/>
+        <w:rPr>
+          <w:rFonts w:asciiTheme="majorHAnsi" w:eastAsiaTheme="majorEastAsia" w:hAnsiTheme="majorHAnsi" w:cstheme="majorBidi"/>
+          <w:color w:val="2F5496" w:themeColor="accent1" w:themeShade="BF"/>
+          <w:sz w:val="32"/>
+          <w:szCs w:val="32"/>
+        </w:rPr>
+      </w:pPr>
+      <w:r>
+        <w:br w:type="page"/>
+      </w:r>
+    </w:p>
+    <w:p>
+      <w:pPr>
+        <w:pStyle w:val="Heading1"/>
+      </w:pPr>
+      <w:r>
+        <w:lastRenderedPageBreak/>
+        <w:t>Update Elo Process</w:t>
+      </w:r>
+    </w:p>
+    <w:p>
+      <w:pPr>
+        <w:pStyle w:val="ListParagraph"/>
+        <w:numPr>
+          <w:ilvl w:val="0"/>
+          <w:numId w:val="3"/>
+        </w:numPr>
+      </w:pPr>
+      <w:r>
+        <w:t xml:space="preserve">Make sure the input schedule </w:t>
+      </w:r>
+      <w:r>
+        <w:t>has been cleaned with the proper inputs</w:t>
+      </w:r>
+    </w:p>
+    <w:p>
+      <w:pPr>
+        <w:pStyle w:val="ListParagraph"/>
+        <w:numPr>
+          <w:ilvl w:val="0"/>
+          <w:numId w:val="3"/>
+        </w:numPr>
+      </w:pPr>
+      <w:r>
+        <w:t>Run the “</w:t>
+      </w:r>
+      <w:r>
+        <w:t>update_elo</w:t>
+      </w:r>
+      <w:r>
+        <w:t>.py” Python file</w:t>
+      </w:r>
+    </w:p>
+    <w:p>
+      <w:pPr>
+        <w:pStyle w:val="ListParagraph"/>
+        <w:numPr>
+          <w:ilvl w:val="1"/>
+          <w:numId w:val="3"/>
+        </w:numPr>
+      </w:pPr>
+      <w:r>
+        <w:t>Set the proper input variables</w:t>
+      </w:r>
+      <w:r>
+        <w:t xml:space="preserve"> at the top of the file</w:t>
+      </w:r>
+    </w:p>
+    <w:p>
+      <w:pPr>
+        <w:pStyle w:val="ListParagraph"/>
+        <w:numPr>
+          <w:ilvl w:val="2"/>
+          <w:numId w:val="3"/>
+        </w:numPr>
+      </w:pPr>
+      <w:r>
+        <w:t xml:space="preserve">Path of the </w:t>
+      </w:r>
+      <w:r>
+        <w:t>ELO</w:t>
+      </w:r>
+      <w:r>
+        <w:t xml:space="preserve"> data will not usually be changed</w:t>
+      </w:r>
+      <w:r>
+        <w:t xml:space="preserve"> (‘Elo By Year.xlsx’)</w:t>
+      </w:r>
+    </w:p>
+    <w:p>
+      <w:pPr>
+        <w:pStyle w:val="ListParagraph"/>
+        <w:numPr>
+          <w:ilvl w:val="2"/>
+          <w:numId w:val="3"/>
+        </w:numPr>
+      </w:pPr>
+      <w:r>
+        <w:t xml:space="preserve">Path of the </w:t>
+      </w:r>
+      <w:r>
+        <w:t>SCHEDULE</w:t>
+      </w:r>
+      <w:r>
+        <w:t xml:space="preserve"> file</w:t>
+      </w:r>
+      <w:r>
+        <w:t xml:space="preserve"> </w:t>
+      </w:r>
+      <w:r>
+        <w:t xml:space="preserve">– </w:t>
+      </w:r>
+      <w:r>
+        <w:t xml:space="preserve">(‘Completed’) schedule if </w:t>
+      </w:r>
+      <w:r>
+        <w:t>for the current season</w:t>
+      </w:r>
+    </w:p>
+    <w:p>
+      <w:pPr>
+        <w:pStyle w:val="ListParagraph"/>
+        <w:numPr>
+          <w:ilvl w:val="2"/>
+          <w:numId w:val="3"/>
+        </w:numPr>
+      </w:pPr>
+      <w:r>
+        <w:t xml:space="preserve">Path of the </w:t>
+      </w:r>
+      <w:r>
+        <w:t>CONFERENCES</w:t>
+      </w:r>
+      <w:r>
+        <w:t xml:space="preserve"> file – choosing between the current (“Old”) conference setup and </w:t>
+      </w:r>
+      <w:r>
+        <w:t>the new upcoming conference realignment</w:t>
+      </w:r>
+    </w:p>
+    <w:p>
+      <w:pPr>
+        <w:pStyle w:val="ListParagraph"/>
+        <w:numPr>
+          <w:ilvl w:val="2"/>
+          <w:numId w:val="3"/>
+        </w:numPr>
+      </w:pPr>
+      <w:r>
+        <w:t>YEAR</w:t>
+      </w:r>
+      <w:r>
+        <w:t xml:space="preserve"> for the Elo that is being updated</w:t>
+      </w:r>
+      <w:r>
+        <w:t xml:space="preserve">, </w:t>
+      </w:r>
+      <w:r>
+        <w:t>if replacing the column of the</w:t>
+      </w:r>
+      <w:r>
+        <w:t xml:space="preserve"> Elo data then make sure the </w:t>
+      </w:r>
+      <w:r>
+        <w:t xml:space="preserve">YEAR </w:t>
+      </w:r>
+      <w:r>
+        <w:t>name is the same as the column you are updating</w:t>
+      </w:r>
+    </w:p>
+    <w:p>
+      <w:pPr>
+        <w:pStyle w:val="ListParagraph"/>
+        <w:numPr>
+          <w:ilvl w:val="2"/>
+          <w:numId w:val="3"/>
+        </w:numPr>
+      </w:pPr>
+      <w:r>
+        <w:t xml:space="preserve">CURRENT_SEASON is </w:t>
+      </w:r>
+      <w:r>
+        <w:t xml:space="preserve">‘True’ if this is being used </w:t>
+      </w:r>
+      <w:r>
+        <w:t>to update for</w:t>
+      </w:r>
+      <w:r>
+        <w:t xml:space="preserve"> </w:t>
+      </w:r>
+      <w:r>
+        <w:t>part way through the current season or ‘False’ if this is the results of a full season</w:t>
+      </w:r>
+    </w:p>
+    <w:p>
+      <w:pPr>
+        <w:pStyle w:val="Heading1"/>
+      </w:pPr>
+      <w:r>
+        <w:t>Run the Overall Simulation</w:t>
+      </w:r>
+    </w:p>
+    <w:p>
+      <w:pPr>
+        <w:pStyle w:val="ListParagraph"/>
+        <w:numPr>
+          <w:ilvl w:val="0"/>
+          <w:numId w:val="4"/>
+        </w:numPr>
+      </w:pPr>
+      <w:r>
+        <w:t>Make sure the schedule has been cleaned and the Elo file has been updated</w:t>
+      </w:r>
+    </w:p>
+    <w:p>
+      <w:pPr>
+        <w:pStyle w:val="ListParagraph"/>
+        <w:numPr>
+          <w:ilvl w:val="0"/>
+          <w:numId w:val="4"/>
+        </w:numPr>
+      </w:pPr>
+      <w:r>
+        <w:t>Set the proper input variables at the top of the file</w:t>
+      </w:r>
+    </w:p>
+    <w:p>
+      <w:pPr>
+        <w:pStyle w:val="ListParagraph"/>
+        <w:numPr>
+          <w:ilvl w:val="1"/>
+          <w:numId w:val="4"/>
+        </w:numPr>
+      </w:pPr>
+      <w:r>
+        <w:t xml:space="preserve">Confirm the path files are </w:t>
+      </w:r>
+      <w:r>
+        <w:t>correct for CONFERENCES, ELO, and SCHEDULE</w:t>
+      </w:r>
+    </w:p>
+    <w:p>
+      <w:pPr>
+        <w:pStyle w:val="ListParagraph"/>
+        <w:numPr>
+          <w:ilvl w:val="2"/>
+          <w:numId w:val="4"/>
+        </w:numPr>
+      </w:pPr>
+      <w:r>
+        <w:t>Both MOV file</w:t>
+      </w:r>
+      <w:r>
+        <w:t xml:space="preserve"> paths will likely not be updated</w:t>
+      </w:r>
+    </w:p>
+    <w:p>
+      <w:pPr>
+        <w:pStyle w:val="ListParagraph"/>
+        <w:numPr>
+          <w:ilvl w:val="1"/>
+          <w:numId w:val="4"/>
+        </w:numPr>
+      </w:pPr>
+      <w:r>
+        <w:t>If running manually</w:t>
+      </w:r>
+      <w:r>
+        <w:t xml:space="preserve"> then update the N </w:t>
+      </w:r>
+      <w:r>
+        <w:t>(number of simulations), AQ (number of automatic qualifiers), and PLAYOFF (number of playoff teams)</w:t>
+      </w:r>
+    </w:p>
+    <w:p>
+      <w:pPr>
+        <w:pStyle w:val="ListParagraph"/>
+        <w:numPr>
+          <w:ilvl w:val="1"/>
+          <w:numId w:val="4"/>
+        </w:numPr>
+      </w:pPr>
+      <w:r>
+        <w:t xml:space="preserve">Update the MID_SEASON_SIM variable to </w:t>
+      </w:r>
+      <w:r>
+        <w:t xml:space="preserve">‘True’ if the simulation is being run during the current season or ‘False’ if </w:t>
+      </w:r>
+      <w:r>
+        <w:t>it is not the current season</w:t>
+      </w:r>
+    </w:p>
+    <w:p>
+      <w:pPr>
+        <w:pStyle w:val="ListParagraph"/>
+        <w:numPr>
+          <w:ilvl w:val="2"/>
+          <w:numId w:val="4"/>
+        </w:numPr>
+      </w:pPr>
+      <w:r>
+        <w:t>This will require adjustment when it is not the current season</w:t>
+      </w:r>
+      <w:r>
+        <w:t xml:space="preserve"> to fix the Elo input values</w:t>
+      </w:r>
+    </w:p>
+    <w:p>
+      <w:pPr>
+        <w:pStyle w:val="ListParagraph"/>
+        <w:numPr>
+          <w:ilvl w:val="0"/>
+          <w:numId w:val="4"/>
+        </w:numPr>
+      </w:pPr>
+      <w:r>
+        <w:t xml:space="preserve">Push all updates to the GitHub to set up the </w:t>
+      </w:r>
+      <w:r>
+        <w:t>GitHub Action simulation tools</w:t>
       </w:r>
     </w:p>
     <w:sectPr>
@@ -390,6 +715,92 @@
 <file path=word/numbering.xml><?xml version="1.0" encoding="utf-8"?>
 <w:numbering xmlns:wpc="http://schemas.microsoft.com/office/word/2010/wordprocessingCanvas" xmlns:cx="http://schemas.microsoft.com/office/drawing/2014/chartex" xmlns:cx1="http://schemas.microsoft.com/office/drawing/2015/9/8/chartex" xmlns:cx2="http://schemas.microsoft.com/office/drawing/2015/10/21/chartex" xmlns:cx3="http://schemas.microsoft.com/office/drawing/2016/5/9/chartex" xmlns:cx4="http://schemas.microsoft.com/office/drawing/2016/5/10/chartex" xmlns:cx5="http://schemas.microsoft.com/office/drawing/2016/5/11/chartex" xmlns:cx6="http://schemas.microsoft.com/office/drawing/2016/5/12/chartex" xmlns:cx7="http://schemas.microsoft.com/office/drawing/2016/5/13/chartex" xmlns:cx8="http://schemas.microsoft.com/office/drawing/2016/5/14/chartex" xmlns:mc="http://schemas.openxmlformats.org/markup-compatibility/2006" xmlns:aink="http://schemas.microsoft.com/office/drawing/2016/ink" xmlns:am3d="http://schemas.microsoft.com/office/drawing/2017/model3d" xmlns:o="urn:schemas-microsoft-com:office:office" xmlns:oel="http://schemas.microsoft.com/office/2019/extlst" xmlns:r="http://schemas.openxmlformats.org/officeDocument/2006/relationships" xmlns:m="http://schemas.openxmlformats.org/officeDocument/2006/math" xmlns:v="urn:schemas-microsoft-com:vml" xmlns:wp14="http://schemas.microsoft.com/office/word/2010/wordprocessingDrawing" xmlns:wp="http://schemas.openxmlformats.org/drawingml/2006/wordprocessingDrawing" xmlns:w10="urn:schemas-microsoft-com:office:word" xmlns:w="http://schemas.openxmlformats.org/wordprocessingml/2006/main" xmlns:w14="http://schemas.microsoft.com/office/word/2010/wordml" xmlns:w15="http://schemas.microsoft.com/office/word/2012/wordml" xmlns:w16cex="http://schemas.microsoft.com/office/word/2018/wordml/cex" xmlns:w16cid="http://schemas.microsoft.com/office/word/2016/wordml/cid" xmlns:w16="http://schemas.microsoft.com/office/word/2018/wordml" xmlns:w16sdtdh="http://schemas.microsoft.com/office/word/2020/wordml/sdtdatahash" xmlns:w16se="http://schemas.microsoft.com/office/word/2015/wordml/symex" xmlns:wpg="http://schemas.microsoft.com/office/word/2010/wordprocessingGroup" xmlns:wpi="http://schemas.microsoft.com/office/word/2010/wordprocessingInk" xmlns:wne="http://schemas.microsoft.com/office/word/2006/wordml" xmlns:wps="http://schemas.microsoft.com/office/word/2010/wordprocessingShape" mc:Ignorable="w14 w15 w16se w16cid w16 w16cex w16sdtdh wp14">
   <w:abstractNum w:abstractNumId="0" w15:restartNumberingAfterBreak="0">
+    <w:nsid w:val="297F35C4"/>
+    <w:multiLevelType w:val="hybridMultilevel"/>
+    <w:tmpl w:val="A9F801F0"/>
+    <w:lvl w:ilvl="0" w:tplc="0409000F">
+      <w:start w:val="1"/>
+      <w:numFmt w:val="decimal"/>
+      <w:lvlText w:val="%1."/>
+      <w:lvlJc w:val="left"/>
+      <w:pPr>
+        <w:ind w:left="720" w:hanging="360"/>
+      </w:pPr>
+    </w:lvl>
+    <w:lvl w:ilvl="1" w:tplc="04090019">
+      <w:start w:val="1"/>
+      <w:numFmt w:val="lowerLetter"/>
+      <w:lvlText w:val="%2."/>
+      <w:lvlJc w:val="left"/>
+      <w:pPr>
+        <w:ind w:left="1440" w:hanging="360"/>
+      </w:pPr>
+    </w:lvl>
+    <w:lvl w:ilvl="2" w:tplc="0409001B">
+      <w:start w:val="1"/>
+      <w:numFmt w:val="lowerRoman"/>
+      <w:lvlText w:val="%3."/>
+      <w:lvlJc w:val="right"/>
+      <w:pPr>
+        <w:ind w:left="2160" w:hanging="180"/>
+      </w:pPr>
+    </w:lvl>
+    <w:lvl w:ilvl="3" w:tplc="0409000F" w:tentative="1">
+      <w:start w:val="1"/>
+      <w:numFmt w:val="decimal"/>
+      <w:lvlText w:val="%4."/>
+      <w:lvlJc w:val="left"/>
+      <w:pPr>
+        <w:ind w:left="2880" w:hanging="360"/>
+      </w:pPr>
+    </w:lvl>
+    <w:lvl w:ilvl="4" w:tplc="04090019" w:tentative="1">
+      <w:start w:val="1"/>
+      <w:numFmt w:val="lowerLetter"/>
+      <w:lvlText w:val="%5."/>
+      <w:lvlJc w:val="left"/>
+      <w:pPr>
+        <w:ind w:left="3600" w:hanging="360"/>
+      </w:pPr>
+    </w:lvl>
+    <w:lvl w:ilvl="5" w:tplc="0409001B" w:tentative="1">
+      <w:start w:val="1"/>
+      <w:numFmt w:val="lowerRoman"/>
+      <w:lvlText w:val="%6."/>
+      <w:lvlJc w:val="right"/>
+      <w:pPr>
+        <w:ind w:left="4320" w:hanging="180"/>
+      </w:pPr>
+    </w:lvl>
+    <w:lvl w:ilvl="6" w:tplc="0409000F" w:tentative="1">
+      <w:start w:val="1"/>
+      <w:numFmt w:val="decimal"/>
+      <w:lvlText w:val="%7."/>
+      <w:lvlJc w:val="left"/>
+      <w:pPr>
+        <w:ind w:left="5040" w:hanging="360"/>
+      </w:pPr>
+    </w:lvl>
+    <w:lvl w:ilvl="7" w:tplc="04090019" w:tentative="1">
+      <w:start w:val="1"/>
+      <w:numFmt w:val="lowerLetter"/>
+      <w:lvlText w:val="%8."/>
+      <w:lvlJc w:val="left"/>
+      <w:pPr>
+        <w:ind w:left="5760" w:hanging="360"/>
+      </w:pPr>
+    </w:lvl>
+    <w:lvl w:ilvl="8" w:tplc="0409001B" w:tentative="1">
+      <w:start w:val="1"/>
+      <w:numFmt w:val="lowerRoman"/>
+      <w:lvlText w:val="%9."/>
+      <w:lvlJc w:val="right"/>
+      <w:pPr>
+        <w:ind w:left="6480" w:hanging="180"/>
+      </w:pPr>
+    </w:lvl>
+  </w:abstractNum>
+  <w:abstractNum w:abstractNumId="1" w15:restartNumberingAfterBreak="0">
     <w:nsid w:val="312F15B1"/>
     <w:multiLevelType w:val="hybridMultilevel"/>
     <w:tmpl w:val="C46870D2"/>
@@ -502,7 +913,93 @@
       </w:rPr>
     </w:lvl>
   </w:abstractNum>
-  <w:abstractNum w:abstractNumId="1" w15:restartNumberingAfterBreak="0">
+  <w:abstractNum w:abstractNumId="2" w15:restartNumberingAfterBreak="0">
+    <w:nsid w:val="3D27499D"/>
+    <w:multiLevelType w:val="hybridMultilevel"/>
+    <w:tmpl w:val="A7B8EB60"/>
+    <w:lvl w:ilvl="0" w:tplc="0409000F">
+      <w:start w:val="1"/>
+      <w:numFmt w:val="decimal"/>
+      <w:lvlText w:val="%1."/>
+      <w:lvlJc w:val="left"/>
+      <w:pPr>
+        <w:ind w:left="720" w:hanging="360"/>
+      </w:pPr>
+    </w:lvl>
+    <w:lvl w:ilvl="1" w:tplc="04090019">
+      <w:start w:val="1"/>
+      <w:numFmt w:val="lowerLetter"/>
+      <w:lvlText w:val="%2."/>
+      <w:lvlJc w:val="left"/>
+      <w:pPr>
+        <w:ind w:left="1440" w:hanging="360"/>
+      </w:pPr>
+    </w:lvl>
+    <w:lvl w:ilvl="2" w:tplc="0409001B">
+      <w:start w:val="1"/>
+      <w:numFmt w:val="lowerRoman"/>
+      <w:lvlText w:val="%3."/>
+      <w:lvlJc w:val="right"/>
+      <w:pPr>
+        <w:ind w:left="2160" w:hanging="180"/>
+      </w:pPr>
+    </w:lvl>
+    <w:lvl w:ilvl="3" w:tplc="0409000F" w:tentative="1">
+      <w:start w:val="1"/>
+      <w:numFmt w:val="decimal"/>
+      <w:lvlText w:val="%4."/>
+      <w:lvlJc w:val="left"/>
+      <w:pPr>
+        <w:ind w:left="2880" w:hanging="360"/>
+      </w:pPr>
+    </w:lvl>
+    <w:lvl w:ilvl="4" w:tplc="04090019" w:tentative="1">
+      <w:start w:val="1"/>
+      <w:numFmt w:val="lowerLetter"/>
+      <w:lvlText w:val="%5."/>
+      <w:lvlJc w:val="left"/>
+      <w:pPr>
+        <w:ind w:left="3600" w:hanging="360"/>
+      </w:pPr>
+    </w:lvl>
+    <w:lvl w:ilvl="5" w:tplc="0409001B" w:tentative="1">
+      <w:start w:val="1"/>
+      <w:numFmt w:val="lowerRoman"/>
+      <w:lvlText w:val="%6."/>
+      <w:lvlJc w:val="right"/>
+      <w:pPr>
+        <w:ind w:left="4320" w:hanging="180"/>
+      </w:pPr>
+    </w:lvl>
+    <w:lvl w:ilvl="6" w:tplc="0409000F" w:tentative="1">
+      <w:start w:val="1"/>
+      <w:numFmt w:val="decimal"/>
+      <w:lvlText w:val="%7."/>
+      <w:lvlJc w:val="left"/>
+      <w:pPr>
+        <w:ind w:left="5040" w:hanging="360"/>
+      </w:pPr>
+    </w:lvl>
+    <w:lvl w:ilvl="7" w:tplc="04090019" w:tentative="1">
+      <w:start w:val="1"/>
+      <w:numFmt w:val="lowerLetter"/>
+      <w:lvlText w:val="%8."/>
+      <w:lvlJc w:val="left"/>
+      <w:pPr>
+        <w:ind w:left="5760" w:hanging="360"/>
+      </w:pPr>
+    </w:lvl>
+    <w:lvl w:ilvl="8" w:tplc="0409001B" w:tentative="1">
+      <w:start w:val="1"/>
+      <w:numFmt w:val="lowerRoman"/>
+      <w:lvlText w:val="%9."/>
+      <w:lvlJc w:val="right"/>
+      <w:pPr>
+        <w:ind w:left="6480" w:hanging="180"/>
+      </w:pPr>
+    </w:lvl>
+  </w:abstractNum>
+  <w:abstractNum w:abstractNumId="3" w15:restartNumberingAfterBreak="0">
     <w:nsid w:val="68B4199A"/>
     <w:multiLevelType w:val="hybridMultilevel"/>
     <w:tmpl w:val="D2464334"/>
@@ -589,10 +1086,16 @@
     </w:lvl>
   </w:abstractNum>
   <w:num w:numId="1" w16cid:durableId="1121848635">
-    <w:abstractNumId w:val="0"/>
+    <w:abstractNumId w:val="1"/>
   </w:num>
   <w:num w:numId="2" w16cid:durableId="489755971">
-    <w:abstractNumId w:val="1"/>
+    <w:abstractNumId w:val="3"/>
+  </w:num>
+  <w:num w:numId="3" w16cid:durableId="1542086550">
+    <w:abstractNumId w:val="2"/>
+  </w:num>
+  <w:num w:numId="4" w16cid:durableId="1400864517">
+    <w:abstractNumId w:val="0"/>
   </w:num>
 </w:numbering>
 </file>

</xml_diff>